<commit_message>
211final moving array of sliders according to perlin noise
</commit_message>
<xml_diff>
--- a/Theory/history_net_art/response to the history_of_internet_art -- Charly Yan Miller 3.docx
+++ b/Theory/history_net_art/response to the history_of_internet_art -- Charly Yan Miller 3.docx
@@ -2,15 +2,16 @@
 <file path=word/document.xml><?xml version="1.0" encoding="utf-8"?>
 <w:document xmlns:wpc="http://schemas.microsoft.com/office/word/2010/wordprocessingCanvas" xmlns:cx="http://schemas.microsoft.com/office/drawing/2014/chartex" xmlns:cx1="http://schemas.microsoft.com/office/drawing/2015/9/8/chartex" xmlns:cx2="http://schemas.microsoft.com/office/drawing/2015/10/21/chartex" xmlns:cx3="http://schemas.microsoft.com/office/drawing/2016/5/9/chartex" xmlns:cx4="http://schemas.microsoft.com/office/drawing/2016/5/10/chartex" xmlns:cx5="http://schemas.microsoft.com/office/drawing/2016/5/11/chartex" xmlns:cx6="http://schemas.microsoft.com/office/drawing/2016/5/12/chartex" xmlns:cx7="http://schemas.microsoft.com/office/drawing/2016/5/13/chartex" xmlns:cx8="http://schemas.microsoft.com/office/drawing/2016/5/14/chartex" xmlns:mc="http://schemas.openxmlformats.org/markup-compatibility/2006" xmlns:aink="http://schemas.microsoft.com/office/drawing/2016/ink" xmlns:am3d="http://schemas.microsoft.com/office/drawing/2017/model3d" xmlns:o="urn:schemas-microsoft-com:office:office" xmlns:r="http://schemas.openxmlformats.org/officeDocument/2006/relationships" xmlns:m="http://schemas.openxmlformats.org/officeDocument/2006/math" xmlns:v="urn:schemas-microsoft-com:vml" xmlns:wp14="http://schemas.microsoft.com/office/word/2010/wordprocessingDrawing" xmlns:wp="http://schemas.openxmlformats.org/drawingml/2006/wordprocessingDrawing" xmlns:w10="urn:schemas-microsoft-com:office:word" xmlns:w="http://schemas.openxmlformats.org/wordprocessingml/2006/main" xmlns:w14="http://schemas.microsoft.com/office/word/2010/wordml" xmlns:w15="http://schemas.microsoft.com/office/word/2012/wordml" xmlns:w16cid="http://schemas.microsoft.com/office/word/2016/wordml/cid" xmlns:w16se="http://schemas.microsoft.com/office/word/2015/wordml/symex" xmlns:wpg="http://schemas.microsoft.com/office/word/2010/wordprocessingGroup" xmlns:wpi="http://schemas.microsoft.com/office/word/2010/wordprocessingInk" xmlns:wne="http://schemas.microsoft.com/office/word/2006/wordml" xmlns:wps="http://schemas.microsoft.com/office/word/2010/wordprocessingShape" mc:Ignorable="w14 w15 w16se w16cid wp14">
   <w:body>
-    <w:p/>
     <w:p>
       <w:r>
-        <w:t>Response to…</w:t>
+        <w:t>Response to</w:t>
+      </w:r>
+      <w:r>
+        <w:t>:</w:t>
       </w:r>
     </w:p>
     <w:p>
       <w:pPr>
-        <w:ind w:left="720"/>
         <w:rPr>
           <w:i/>
         </w:rPr>
@@ -19,7 +20,19 @@
         <w:rPr>
           <w:i/>
         </w:rPr>
-        <w:t xml:space="preserve">Web Work – A History </w:t>
+        <w:t>Web Work</w:t>
+      </w:r>
+      <w:r>
+        <w:rPr>
+          <w:i/>
+        </w:rPr>
+        <w:t>:</w:t>
+      </w:r>
+      <w:r>
+        <w:rPr>
+          <w:i/>
+        </w:rPr>
+        <w:t xml:space="preserve"> A History </w:t>
       </w:r>
       <w:proofErr w:type="gramStart"/>
       <w:r>
@@ -34,44 +47,32 @@
           <w:i/>
         </w:rPr>
         <w:t xml:space="preserve"> Internet Art</w:t>
+      </w:r>
+      <w:r>
+        <w:rPr>
+          <w:i/>
+        </w:rPr>
+        <w:t xml:space="preserve"> by </w:t>
+      </w:r>
+      <w:r>
+        <w:t>Rachel Greene</w:t>
       </w:r>
     </w:p>
     <w:p>
-      <w:pPr>
-        <w:ind w:left="720"/>
-      </w:pPr>
-      <w:r>
-        <w:t>Rachel Greene</w:t>
+      <w:r>
+        <w:t>&amp;</w:t>
       </w:r>
     </w:p>
     <w:p>
-      <w:pPr>
-        <w:ind w:left="720"/>
-      </w:pPr>
-      <w:r>
-        <w:t>&amp;</w:t>
-      </w:r>
-    </w:p>
-    <w:p>
-      <w:pPr>
-        <w:ind w:left="720"/>
-      </w:pPr>
-      <w:r>
-        <w:t>The New World of Net Art</w:t>
-      </w:r>
-    </w:p>
-    <w:p>
-      <w:pPr>
-        <w:ind w:left="720"/>
-        <w:rPr>
-          <w:i/>
-          <w:lang w:val="fr-CA"/>
-        </w:rPr>
-      </w:pPr>
-      <w:r>
-        <w:rPr>
-          <w:i/>
-          <w:lang w:val="fr-CA"/>
+      <w:r>
+        <w:t xml:space="preserve">The New World of Net Art </w:t>
+      </w:r>
+      <w:r>
+        <w:t xml:space="preserve">by </w:t>
+      </w:r>
+      <w:r>
+        <w:rPr>
+          <w:i/>
         </w:rPr>
         <w:t>Carolina A. Miranda</w:t>
       </w:r>
@@ -80,14 +81,8 @@
       <w:pPr>
         <w:ind w:left="720"/>
         <w:jc w:val="right"/>
-        <w:rPr>
-          <w:lang w:val="fr-CA"/>
-        </w:rPr>
       </w:pPr>
       <w:r>
-        <w:rPr>
-          <w:lang w:val="fr-CA"/>
-        </w:rPr>
         <w:t>Charly Yan Miller</w:t>
       </w:r>
     </w:p>
@@ -95,9 +90,6 @@
       <w:pPr>
         <w:ind w:left="720"/>
         <w:jc w:val="right"/>
-        <w:rPr>
-          <w:lang w:val="fr-CA"/>
-        </w:rPr>
       </w:pPr>
     </w:p>
     <w:p>
@@ -149,6 +141,9 @@
       </w:r>
     </w:p>
     <w:p>
+      <w:pPr>
+        <w:ind w:firstLine="720"/>
+      </w:pPr>
       <w:r>
         <w:t xml:space="preserve">I have been conditioned when </w:t>
       </w:r>
@@ -309,11 +304,16 @@
       <w:r>
         <w:t>iscourse</w:t>
       </w:r>
+      <w:bookmarkStart w:id="0" w:name="_GoBack"/>
+      <w:bookmarkEnd w:id="0"/>
       <w:r>
         <w:t xml:space="preserve">) which it would be chronicling. </w:t>
       </w:r>
     </w:p>
     <w:p>
+      <w:pPr>
+        <w:ind w:firstLine="720"/>
+      </w:pPr>
       <w:r>
         <w:rPr>
           <w:noProof/>
@@ -784,12 +784,7 @@
         <w:t>surfer</w:t>
       </w:r>
       <w:r>
-        <w:t xml:space="preserve"> (principally because of the sites’</w:t>
-      </w:r>
-      <w:bookmarkStart w:id="0" w:name="_GoBack"/>
-      <w:bookmarkEnd w:id="0"/>
-      <w:r>
-        <w:t xml:space="preserve"> hostility to the user)</w:t>
+        <w:t xml:space="preserve"> (principally because of the sites’ hostility to the user)</w:t>
       </w:r>
       <w:r>
         <w:t xml:space="preserve"> suddenly</w:t>
@@ -801,11 +796,7 @@
         <w:t xml:space="preserve">and uniquely </w:t>
       </w:r>
       <w:r>
-        <w:t xml:space="preserve">aware of the underlining </w:t>
-      </w:r>
-      <w:r>
-        <w:lastRenderedPageBreak/>
-        <w:t>architecture</w:t>
+        <w:t>aware of the underlining architecture</w:t>
       </w:r>
       <w:r>
         <w:t>s</w:t>
@@ -836,6 +827,9 @@
       </w:r>
     </w:p>
     <w:p>
+      <w:pPr>
+        <w:ind w:firstLine="720"/>
+      </w:pPr>
       <w:r>
         <w:t xml:space="preserve">Lastly </w:t>
       </w:r>
@@ -889,7 +883,11 @@
         <w:t>its</w:t>
       </w:r>
       <w:r>
-        <w:t xml:space="preserve"> medium available to all with network access. I wonder if that means that art scenes which do not rely on private buyers but instead government funding </w:t>
+        <w:t xml:space="preserve"> medium available to all with network access. I wonder if that means that art scenes which do not rely on private </w:t>
+      </w:r>
+      <w:r>
+        <w:lastRenderedPageBreak/>
+        <w:t xml:space="preserve">buyers but instead government funding </w:t>
       </w:r>
       <w:r>
         <w:t>like</w:t>

</xml_diff>